<commit_message>
updated resume page and resume files
</commit_message>
<xml_diff>
--- a/Resume_of_William_Connor_Strickland.docx
+++ b/Resume_of_William_Connor_Strickland.docx
@@ -189,14 +189,7 @@
           <w:sz w:val="20"/>
           <w:szCs w:val="20"/>
         </w:rPr>
-        <w:t xml:space="preserve">COMPUTER SCIENCE| DATABASE MANAGEMENT </w:t>
-      </w:r>
-      <w:r>
-        <w:rPr>
-          <w:sz w:val="20"/>
-          <w:szCs w:val="20"/>
-        </w:rPr>
-        <w:t>|PERFORMANCE ANALYSIS| SOFTWARE DEVELOPMENT</w:t>
+        <w:t>COMPUTER SCIENCE| DATABASE MANAGEMENT |PERFORMANCE ANALYSIS| SOFTWARE DEVELOPMENT</w:t>
       </w:r>
       <w:r>
         <w:rPr>
@@ -259,23 +252,7 @@
           <w:sz w:val="21"/>
           <w:szCs w:val="21"/>
         </w:rPr>
-        <w:t xml:space="preserve">Highly dedicated and driven IT professional with wide variety of key functions, such as web development, software development, system administration, </w:t>
-      </w:r>
-      <w:r>
-        <w:rPr>
-          <w:rFonts w:ascii="Book Antiqua" w:eastAsia="Book Antiqua" w:hAnsi="Book Antiqua" w:cs="Book Antiqua"/>
-          <w:sz w:val="21"/>
-          <w:szCs w:val="21"/>
-        </w:rPr>
-        <w:t>performance analysis, and database management. Robust work ethic with the ability to create and deliver highly effective resolutions, strategic organizational processes, process improvements, and resource optimization to attain project objective goals. Foc</w:t>
-      </w:r>
-      <w:r>
-        <w:rPr>
-          <w:rFonts w:ascii="Book Antiqua" w:eastAsia="Book Antiqua" w:hAnsi="Book Antiqua" w:cs="Book Antiqua"/>
-          <w:sz w:val="21"/>
-          <w:szCs w:val="21"/>
-        </w:rPr>
-        <w:t>used, well-disciplined, and equipped with outstanding leadership skills as well as the proven ability to work under pressure, integrity to manage multiple assignments and competing priorities to meet tight deadlines.</w:t>
+        <w:t>Highly dedicated and driven IT professional with wide variety of key functions, such as web development, software development, system administration, performance analysis, and database management. Robust work ethic with the ability to create and deliver highly effective resolutions, strategic organizational processes, process improvements, and resource optimization to attain project objective goals. Focused, well-disciplined, and equipped with outstanding leadership skills as well as the proven ability to work under pressure, integrity to manage multiple assignments and competing priorities to meet tight deadlines.</w:t>
       </w:r>
     </w:p>
     <w:p>
@@ -880,7 +857,25 @@
           <w:sz w:val="21"/>
           <w:szCs w:val="21"/>
         </w:rPr>
-        <w:t xml:space="preserve">NoSQL (Cassandra, Mongo)                        Git                                                                       Tableau                                                  </w:t>
+        <w:t xml:space="preserve">NoSQL (Cassandra, Mongo)                        Git                                                                       </w:t>
+      </w:r>
+      <w:proofErr w:type="spellStart"/>
+      <w:r>
+        <w:rPr>
+          <w:rFonts w:ascii="Book Antiqua" w:eastAsia="Book Antiqua" w:hAnsi="Book Antiqua" w:cs="Book Antiqua"/>
+          <w:sz w:val="21"/>
+          <w:szCs w:val="21"/>
+        </w:rPr>
+        <w:t>SalesForce</w:t>
+      </w:r>
+      <w:proofErr w:type="spellEnd"/>
+      <w:r>
+        <w:rPr>
+          <w:rFonts w:ascii="Book Antiqua" w:eastAsia="Book Antiqua" w:hAnsi="Book Antiqua" w:cs="Book Antiqua"/>
+          <w:sz w:val="21"/>
+          <w:szCs w:val="21"/>
+        </w:rPr>
+        <w:t xml:space="preserve">                                                  </w:t>
       </w:r>
       <w:r>
         <w:rPr>
@@ -896,7 +891,7 @@
           <w:sz w:val="21"/>
           <w:szCs w:val="21"/>
         </w:rPr>
-        <w:t xml:space="preserve">(Word, Excel, PowerPoint)                      Linux &amp; AWS </w:t>
+        <w:t xml:space="preserve">(Word, Excel, PowerPoint)                  Linux &amp; AWS </w:t>
       </w:r>
       <w:r>
         <w:rPr>
@@ -995,16 +990,7 @@
           <w:sz w:val="21"/>
           <w:szCs w:val="21"/>
         </w:rPr>
-        <w:t>Physical Therapist A</w:t>
-      </w:r>
-      <w:r>
-        <w:rPr>
-          <w:rFonts w:ascii="Book Antiqua" w:eastAsia="Book Antiqua" w:hAnsi="Book Antiqua" w:cs="Book Antiqua"/>
-          <w:b/>
-          <w:sz w:val="21"/>
-          <w:szCs w:val="21"/>
-        </w:rPr>
-        <w:t xml:space="preserve">ssistant, </w:t>
+        <w:t xml:space="preserve">Physical Therapist Assistant, </w:t>
       </w:r>
       <w:r>
         <w:rPr>
@@ -1122,15 +1108,7 @@
           <w:sz w:val="21"/>
           <w:szCs w:val="21"/>
         </w:rPr>
-        <w:t xml:space="preserve"> Improves mobility and relieves pain and </w:t>
-      </w:r>
-      <w:r>
-        <w:rPr>
-          <w:rFonts w:ascii="Book Antiqua" w:eastAsia="Book Antiqua" w:hAnsi="Book Antiqua" w:cs="Book Antiqua"/>
-          <w:sz w:val="21"/>
-          <w:szCs w:val="21"/>
-        </w:rPr>
-        <w:t>disability caused by disease or injury as directed by the physical therapist's plan of care.</w:t>
+        <w:t xml:space="preserve"> Improves mobility and relieves pain and disability caused by disease or injury as directed by the physical therapist's plan of care.</w:t>
       </w:r>
     </w:p>
     <w:p>
@@ -1305,15 +1283,7 @@
           <w:sz w:val="21"/>
           <w:szCs w:val="21"/>
         </w:rPr>
-        <w:t>Consistently reports patient progress to phys</w:t>
-      </w:r>
-      <w:r>
-        <w:rPr>
-          <w:rFonts w:ascii="Book Antiqua" w:eastAsia="Book Antiqua" w:hAnsi="Book Antiqua" w:cs="Book Antiqua"/>
-          <w:sz w:val="21"/>
-          <w:szCs w:val="21"/>
-        </w:rPr>
-        <w:t>ical therapist to review plans of care. Ensures that all documentation is completed in a timely manner.</w:t>
+        <w:t>Consistently reports patient progress to physical therapist to review plans of care. Ensures that all documentation is completed in a timely manner.</w:t>
       </w:r>
     </w:p>
     <w:p>
@@ -1387,17 +1357,7 @@
           <w:sz w:val="21"/>
           <w:szCs w:val="21"/>
         </w:rPr>
-        <w:t>C</w:t>
-      </w:r>
-      <w:r>
-        <w:rPr>
-          <w:rFonts w:ascii="Book Antiqua" w:eastAsia="Book Antiqua" w:hAnsi="Book Antiqua" w:cs="Book Antiqua"/>
-          <w:b/>
-          <w:i/>
-          <w:sz w:val="21"/>
-          <w:szCs w:val="21"/>
-        </w:rPr>
-        <w:t>ommunication &amp; Data Analysis:</w:t>
+        <w:t>Communication &amp; Data Analysis:</w:t>
       </w:r>
       <w:r>
         <w:rPr>
@@ -1503,15 +1463,7 @@
           <w:sz w:val="21"/>
           <w:szCs w:val="21"/>
         </w:rPr>
-        <w:t>Mentored and su</w:t>
-      </w:r>
-      <w:r>
-        <w:rPr>
-          <w:rFonts w:ascii="Book Antiqua" w:eastAsia="Book Antiqua" w:hAnsi="Book Antiqua" w:cs="Book Antiqua"/>
-          <w:sz w:val="21"/>
-          <w:szCs w:val="21"/>
-        </w:rPr>
-        <w:t>pervised personnel utilizing demolitions, breaching, rigging and construction.</w:t>
+        <w:t>Mentored and supervised personnel utilizing demolitions, breaching, rigging and construction.</w:t>
       </w:r>
     </w:p>
     <w:p>
@@ -1585,17 +1537,7 @@
           <w:sz w:val="21"/>
           <w:szCs w:val="21"/>
         </w:rPr>
-        <w:t xml:space="preserve">Supervision &amp; Strategic </w:t>
-      </w:r>
-      <w:r>
-        <w:rPr>
-          <w:rFonts w:ascii="Book Antiqua" w:eastAsia="Book Antiqua" w:hAnsi="Book Antiqua" w:cs="Book Antiqua"/>
-          <w:b/>
-          <w:i/>
-          <w:sz w:val="21"/>
-          <w:szCs w:val="21"/>
-        </w:rPr>
-        <w:t>Planning:</w:t>
+        <w:t>Supervision &amp; Strategic Planning:</w:t>
       </w:r>
       <w:r>
         <w:rPr>
@@ -1697,15 +1639,7 @@
           <w:sz w:val="21"/>
           <w:szCs w:val="21"/>
         </w:rPr>
-        <w:t xml:space="preserve"> Monitored employee performance by conducting da</w:t>
-      </w:r>
-      <w:r>
-        <w:rPr>
-          <w:rFonts w:ascii="Book Antiqua" w:eastAsia="Book Antiqua" w:hAnsi="Book Antiqua" w:cs="Book Antiqua"/>
-          <w:sz w:val="21"/>
-          <w:szCs w:val="21"/>
-        </w:rPr>
-        <w:t>ily evaluations to ensure the facility ran efficiently and effectively while providing guidance, feedback, and encouragement.</w:t>
+        <w:t xml:space="preserve"> Monitored employee performance by conducting daily evaluations to ensure the facility ran efficiently and effectively while providing guidance, feedback, and encouragement.</w:t>
       </w:r>
     </w:p>
     <w:p>
@@ -1746,15 +1680,7 @@
           <w:sz w:val="21"/>
           <w:szCs w:val="21"/>
         </w:rPr>
-        <w:t>Ensured operational productivity goals were achieved by prioritizing assignments, problem solving, and dir</w:t>
-      </w:r>
-      <w:r>
-        <w:rPr>
-          <w:rFonts w:ascii="Book Antiqua" w:eastAsia="Book Antiqua" w:hAnsi="Book Antiqua" w:cs="Book Antiqua"/>
-          <w:sz w:val="21"/>
-          <w:szCs w:val="21"/>
-        </w:rPr>
-        <w:t>ecting team members.</w:t>
+        <w:t>Ensured operational productivity goals were achieved by prioritizing assignments, problem solving, and directing team members.</w:t>
       </w:r>
     </w:p>
     <w:p>
@@ -2297,6 +2223,11 @@
         </w:tabs>
         <w:spacing w:after="0" w:line="240" w:lineRule="auto"/>
         <w:jc w:val="both"/>
+        <w:rPr>
+          <w:rFonts w:ascii="Book Antiqua" w:eastAsia="Book Antiqua" w:hAnsi="Book Antiqua" w:cs="Book Antiqua"/>
+          <w:sz w:val="21"/>
+          <w:szCs w:val="21"/>
+        </w:rPr>
       </w:pPr>
       <w:r>
         <w:rPr>
@@ -2336,7 +2267,53 @@
           <w:sz w:val="21"/>
           <w:szCs w:val="21"/>
         </w:rPr>
-        <w:t xml:space="preserve">Amazon Web Services Certified Cloud Practitioner </w:t>
+        <w:t>Salesforce Certified Platform Developer I</w:t>
+      </w:r>
+    </w:p>
+    <w:p>
+      <w:pPr>
+        <w:widowControl/>
+        <w:tabs>
+          <w:tab w:val="right" w:pos="10560"/>
+        </w:tabs>
+        <w:spacing w:after="0" w:line="240" w:lineRule="auto"/>
+        <w:jc w:val="both"/>
+        <w:rPr>
+          <w:rFonts w:ascii="Book Antiqua" w:eastAsia="Book Antiqua" w:hAnsi="Book Antiqua" w:cs="Book Antiqua"/>
+          <w:sz w:val="21"/>
+          <w:szCs w:val="21"/>
+        </w:rPr>
+      </w:pPr>
+      <w:r>
+        <w:rPr>
+          <w:rFonts w:ascii="Book Antiqua" w:eastAsia="Book Antiqua" w:hAnsi="Book Antiqua" w:cs="Book Antiqua"/>
+          <w:sz w:val="21"/>
+          <w:szCs w:val="21"/>
+        </w:rPr>
+        <w:t>Salesforce Certified Platform App Builder</w:t>
+      </w:r>
+    </w:p>
+    <w:p>
+      <w:pPr>
+        <w:widowControl/>
+        <w:tabs>
+          <w:tab w:val="right" w:pos="10560"/>
+        </w:tabs>
+        <w:spacing w:after="0" w:line="240" w:lineRule="auto"/>
+        <w:jc w:val="both"/>
+        <w:rPr>
+          <w:rFonts w:ascii="Book Antiqua" w:eastAsia="Book Antiqua" w:hAnsi="Book Antiqua" w:cs="Book Antiqua"/>
+          <w:sz w:val="21"/>
+          <w:szCs w:val="21"/>
+        </w:rPr>
+      </w:pPr>
+      <w:r>
+        <w:rPr>
+          <w:rFonts w:ascii="Book Antiqua" w:eastAsia="Book Antiqua" w:hAnsi="Book Antiqua" w:cs="Book Antiqua"/>
+          <w:sz w:val="21"/>
+          <w:szCs w:val="21"/>
+        </w:rPr>
+        <w:t>Amazon Web Services Certified Cloud Practitioner</w:t>
       </w:r>
     </w:p>
     <w:p>
@@ -3932,7 +3909,6 @@
     <w:rPr>
       <w:color w:val="000080"/>
       <w:u w:val="single"/>
-      <w:lang/>
     </w:rPr>
   </w:style>
   <w:style w:type="character" w:styleId="FollowedHyperlink">
@@ -3940,7 +3916,6 @@
     <w:rPr>
       <w:color w:val="800000"/>
       <w:u w:val="single"/>
-      <w:lang/>
     </w:rPr>
   </w:style>
   <w:style w:type="paragraph" w:customStyle="1" w:styleId="Heading">

</xml_diff>